<commit_message>
Gitdiff command PS : here is my edited message for the amend command in git idk
</commit_message>
<xml_diff>
--- a/mydoc.docx
+++ b/mydoc.docx
@@ -5,6 +5,12 @@
     <w:p>
       <w:r>
         <w:t>This is a a normal word file for testing purposes.</w:t>
+      </w:r>
+    </w:p>
+    <w:p/>
+    <w:p>
+      <w:r>
+        <w:t>Understandin the gitdiff command</w:t>
       </w:r>
     </w:p>
     <w:sectPr>

</xml_diff>

<commit_message>
It basically skipped the staging area and directly commits itself!
</commit_message>
<xml_diff>
--- a/mydoc.docx
+++ b/mydoc.docx
@@ -4,13 +4,46 @@
   <w:body>
     <w:p>
       <w:r>
-        <w:t>This is a a normal word file for testing purposes.</w:t>
+        <w:t xml:space="preserve">This is a </w:t>
+      </w:r>
+      <w:proofErr w:type="spellStart"/>
+      <w:r>
+        <w:t>a</w:t>
+      </w:r>
+      <w:proofErr w:type="spellEnd"/>
+      <w:r>
+        <w:t xml:space="preserve"> normal word file for testing purposes.</w:t>
       </w:r>
     </w:p>
     <w:p/>
     <w:p>
-      <w:r>
-        <w:t>Understandin the gitdiff command</w:t>
+      <w:proofErr w:type="spellStart"/>
+      <w:r>
+        <w:t>Understandin</w:t>
+      </w:r>
+      <w:proofErr w:type="spellEnd"/>
+      <w:r>
+        <w:t xml:space="preserve"> the </w:t>
+      </w:r>
+      <w:proofErr w:type="spellStart"/>
+      <w:r>
+        <w:t>gitdiff</w:t>
+      </w:r>
+      <w:proofErr w:type="spellEnd"/>
+      <w:r>
+        <w:t xml:space="preserve"> command</w:t>
+      </w:r>
+    </w:p>
+    <w:p/>
+    <w:p>
+      <w:proofErr w:type="spellStart"/>
+      <w:r>
+        <w:t>EfghfJGKHAsk.HGAShGJGIHGKJGWDAUDNBDETUOETOUTouwUO</w:t>
+      </w:r>
+      <w:proofErr w:type="spellEnd"/>
+      <w:r>
+        <w:tab/>
+        <w:t>OUUDNERTSANDING THE DIFF GETTETKAJSDO[HASDOHASggsakphEWFa][kdS[OHFWK;H’EJW{Oi[Pewu[oewf[ofq[ohg;ks</w:t>
       </w:r>
     </w:p>
     <w:sectPr>

</xml_diff>